<commit_message>
Adding new search optimization
</commit_message>
<xml_diff>
--- a/Project/Documentation.docx
+++ b/Project/Documentation.docx
@@ -1233,8 +1233,6 @@
         </w:rPr>
         <w:t>.</w:t>
       </w:r>
-      <w:bookmarkStart w:id="0" w:name="_GoBack"/>
-      <w:bookmarkEnd w:id="0"/>
     </w:p>
     <w:p>
       <w:pPr>
@@ -1429,6 +1427,226 @@
         </w:rPr>
         <w:t xml:space="preserve"> основните операции поддържани от базата.</w:t>
       </w:r>
+    </w:p>
+    <w:p>
+      <w:pPr>
+        <w:pStyle w:val="ListParagraph"/>
+        <w:numPr>
+          <w:ilvl w:val="0"/>
+          <w:numId w:val="5"/>
+        </w:numPr>
+        <w:rPr>
+          <w:rFonts w:ascii="Arial" w:hAnsi="Arial" w:cs="Arial"/>
+          <w:lang w:val="bg-BG"/>
+        </w:rPr>
+      </w:pPr>
+      <w:r>
+        <w:rPr>
+          <w:rFonts w:ascii="Arial" w:hAnsi="Arial" w:cs="Arial"/>
+        </w:rPr>
+        <w:t>Private:</w:t>
+      </w:r>
+    </w:p>
+    <w:p>
+      <w:pPr>
+        <w:pStyle w:val="ListParagraph"/>
+        <w:numPr>
+          <w:ilvl w:val="0"/>
+          <w:numId w:val="9"/>
+        </w:numPr>
+        <w:rPr>
+          <w:rFonts w:ascii="Arial" w:hAnsi="Arial" w:cs="Arial"/>
+          <w:lang w:val="bg-BG"/>
+        </w:rPr>
+      </w:pPr>
+      <w:r>
+        <w:rPr>
+          <w:rFonts w:ascii="Arial" w:hAnsi="Arial" w:cs="Arial"/>
+        </w:rPr>
+        <w:t xml:space="preserve">map&lt;int, Plane&gt; planesOptimized – </w:t>
+      </w:r>
+      <w:r>
+        <w:rPr>
+          <w:rFonts w:ascii="Arial" w:hAnsi="Arial" w:cs="Arial"/>
+          <w:lang w:val="bg-BG"/>
+        </w:rPr>
+        <w:t xml:space="preserve">пази във вида ключ-стойност самолетите след използване на </w:t>
+      </w:r>
+      <w:r>
+        <w:rPr>
+          <w:rFonts w:ascii="Arial" w:hAnsi="Arial" w:cs="Arial"/>
+        </w:rPr>
+        <w:t xml:space="preserve">Optimize </w:t>
+      </w:r>
+      <w:r>
+        <w:rPr>
+          <w:rFonts w:ascii="Arial" w:hAnsi="Arial" w:cs="Arial"/>
+          <w:lang w:val="bg-BG"/>
+        </w:rPr>
+        <w:t xml:space="preserve">командата. За ключ се използва </w:t>
+      </w:r>
+      <w:r>
+        <w:rPr>
+          <w:rFonts w:ascii="Arial" w:hAnsi="Arial" w:cs="Arial"/>
+        </w:rPr>
+        <w:t>id</w:t>
+      </w:r>
+      <w:r>
+        <w:rPr>
+          <w:rFonts w:ascii="Arial" w:hAnsi="Arial" w:cs="Arial"/>
+          <w:lang w:val="bg-BG"/>
+        </w:rPr>
+        <w:t xml:space="preserve"> атрибута на всеки самолет.</w:t>
+      </w:r>
+    </w:p>
+    <w:p>
+      <w:pPr>
+        <w:pStyle w:val="ListParagraph"/>
+        <w:ind w:left="1440"/>
+        <w:rPr>
+          <w:rFonts w:ascii="Arial" w:hAnsi="Arial" w:cs="Arial"/>
+          <w:lang w:val="bg-BG"/>
+        </w:rPr>
+      </w:pPr>
+    </w:p>
+    <w:p>
+      <w:pPr>
+        <w:pStyle w:val="ListParagraph"/>
+        <w:numPr>
+          <w:ilvl w:val="0"/>
+          <w:numId w:val="9"/>
+        </w:numPr>
+        <w:rPr>
+          <w:rFonts w:ascii="Arial" w:hAnsi="Arial" w:cs="Arial"/>
+          <w:lang w:val="bg-BG"/>
+        </w:rPr>
+      </w:pPr>
+      <w:r>
+        <w:rPr>
+          <w:rFonts w:ascii="Arial" w:hAnsi="Arial" w:cs="Arial"/>
+        </w:rPr>
+        <w:t xml:space="preserve">vector&lt;Plane&gt; planes – </w:t>
+      </w:r>
+      <w:r>
+        <w:rPr>
+          <w:rFonts w:ascii="Arial" w:hAnsi="Arial" w:cs="Arial"/>
+          <w:lang w:val="bg-BG"/>
+        </w:rPr>
+        <w:t>списък от самолетите в базата.</w:t>
+      </w:r>
+    </w:p>
+    <w:p>
+      <w:pPr>
+        <w:pStyle w:val="ListParagraph"/>
+        <w:rPr>
+          <w:rFonts w:ascii="Arial" w:hAnsi="Arial" w:cs="Arial"/>
+          <w:lang w:val="bg-BG"/>
+        </w:rPr>
+      </w:pPr>
+    </w:p>
+    <w:p>
+      <w:pPr>
+        <w:pStyle w:val="ListParagraph"/>
+        <w:numPr>
+          <w:ilvl w:val="0"/>
+          <w:numId w:val="9"/>
+        </w:numPr>
+        <w:rPr>
+          <w:rFonts w:ascii="Arial" w:hAnsi="Arial" w:cs="Arial"/>
+          <w:lang w:val="bg-BG"/>
+        </w:rPr>
+      </w:pPr>
+      <w:r>
+        <w:rPr>
+          <w:rFonts w:ascii="Arial" w:hAnsi="Arial" w:cs="Arial"/>
+        </w:rPr>
+        <w:t xml:space="preserve">string fileName – </w:t>
+      </w:r>
+      <w:r>
+        <w:rPr>
+          <w:rFonts w:ascii="Arial" w:hAnsi="Arial" w:cs="Arial"/>
+          <w:lang w:val="bg-BG"/>
+        </w:rPr>
+        <w:t>име на файла, който съдържа данните</w:t>
+      </w:r>
+      <w:r>
+        <w:rPr>
+          <w:rFonts w:ascii="Arial" w:hAnsi="Arial" w:cs="Arial"/>
+        </w:rPr>
+        <w:t>.</w:t>
+      </w:r>
+    </w:p>
+    <w:p>
+      <w:pPr>
+        <w:pStyle w:val="ListParagraph"/>
+        <w:rPr>
+          <w:rFonts w:ascii="Arial" w:hAnsi="Arial" w:cs="Arial"/>
+          <w:lang w:val="bg-BG"/>
+        </w:rPr>
+      </w:pPr>
+    </w:p>
+    <w:p>
+      <w:pPr>
+        <w:pStyle w:val="ListParagraph"/>
+        <w:numPr>
+          <w:ilvl w:val="0"/>
+          <w:numId w:val="9"/>
+        </w:numPr>
+        <w:rPr>
+          <w:rFonts w:ascii="Arial" w:hAnsi="Arial" w:cs="Arial"/>
+          <w:lang w:val="bg-BG"/>
+        </w:rPr>
+      </w:pPr>
+      <w:r>
+        <w:rPr>
+          <w:rFonts w:ascii="Arial" w:hAnsi="Arial" w:cs="Arial"/>
+        </w:rPr>
+        <w:t xml:space="preserve">bool isOptimizeUsed – </w:t>
+      </w:r>
+      <w:r>
+        <w:rPr>
+          <w:rFonts w:ascii="Arial" w:hAnsi="Arial" w:cs="Arial"/>
+          <w:lang w:val="bg-BG"/>
+        </w:rPr>
+        <w:t xml:space="preserve">показва дали е използвана </w:t>
+      </w:r>
+      <w:r>
+        <w:rPr>
+          <w:rFonts w:ascii="Arial" w:hAnsi="Arial" w:cs="Arial"/>
+        </w:rPr>
+        <w:t xml:space="preserve">Optimize </w:t>
+      </w:r>
+      <w:r>
+        <w:rPr>
+          <w:rFonts w:ascii="Arial" w:hAnsi="Arial" w:cs="Arial"/>
+          <w:lang w:val="bg-BG"/>
+        </w:rPr>
+        <w:t>командата.</w:t>
+      </w:r>
+    </w:p>
+    <w:p>
+      <w:pPr>
+        <w:pStyle w:val="ListParagraph"/>
+        <w:rPr>
+          <w:rFonts w:ascii="Arial" w:hAnsi="Arial" w:cs="Arial"/>
+          <w:lang w:val="bg-BG"/>
+        </w:rPr>
+      </w:pPr>
+    </w:p>
+    <w:p>
+      <w:pPr>
+        <w:pStyle w:val="ListParagraph"/>
+        <w:numPr>
+          <w:ilvl w:val="0"/>
+          <w:numId w:val="9"/>
+        </w:numPr>
+        <w:rPr>
+          <w:rFonts w:ascii="Arial" w:hAnsi="Arial" w:cs="Arial"/>
+          <w:lang w:val="bg-BG"/>
+        </w:rPr>
+      </w:pPr>
+      <w:bookmarkStart w:id="0" w:name="_GoBack"/>
+      <w:bookmarkEnd w:id="0"/>
     </w:p>
     <w:sectPr>
       <w:pgSz w:w="12240" w:h="15840"/>
@@ -1443,6 +1661,119 @@
 <file path=word/numbering.xml><?xml version="1.0" encoding="utf-8"?>
 <w:numbering xmlns:wpc="http://schemas.microsoft.com/office/word/2010/wordprocessingCanvas" xmlns:cx="http://schemas.microsoft.com/office/drawing/2014/chartex" xmlns:cx1="http://schemas.microsoft.com/office/drawing/2015/9/8/chartex" xmlns:mc="http://schemas.openxmlformats.org/markup-compatibility/2006" xmlns:o="urn:schemas-microsoft-com:office:office" xmlns:r="http://schemas.openxmlformats.org/officeDocument/2006/relationships" xmlns:m="http://schemas.openxmlformats.org/officeDocument/2006/math" xmlns:v="urn:schemas-microsoft-com:vml" xmlns:wp14="http://schemas.microsoft.com/office/word/2010/wordprocessingDrawing" xmlns:wp="http://schemas.openxmlformats.org/drawingml/2006/wordprocessingDrawing" xmlns:w10="urn:schemas-microsoft-com:office:word" xmlns:w="http://schemas.openxmlformats.org/wordprocessingml/2006/main" xmlns:w14="http://schemas.microsoft.com/office/word/2010/wordml" xmlns:w15="http://schemas.microsoft.com/office/word/2012/wordml" xmlns:w16se="http://schemas.microsoft.com/office/word/2015/wordml/symex" xmlns:wpg="http://schemas.microsoft.com/office/word/2010/wordprocessingGroup" xmlns:wpi="http://schemas.microsoft.com/office/word/2010/wordprocessingInk" xmlns:wne="http://schemas.microsoft.com/office/word/2006/wordml" xmlns:wps="http://schemas.microsoft.com/office/word/2010/wordprocessingShape" mc:Ignorable="w14 w15 w16se wp14">
   <w:abstractNum w:abstractNumId="0" w15:restartNumberingAfterBreak="0">
+    <w:nsid w:val="00E57F47"/>
+    <w:multiLevelType w:val="hybridMultilevel"/>
+    <w:tmpl w:val="557A93D2"/>
+    <w:lvl w:ilvl="0" w:tplc="04090001">
+      <w:start w:val="1"/>
+      <w:numFmt w:val="bullet"/>
+      <w:lvlText w:val=""/>
+      <w:lvlJc w:val="left"/>
+      <w:pPr>
+        <w:ind w:left="1440" w:hanging="360"/>
+      </w:pPr>
+      <w:rPr>
+        <w:rFonts w:ascii="Symbol" w:hAnsi="Symbol" w:hint="default"/>
+      </w:rPr>
+    </w:lvl>
+    <w:lvl w:ilvl="1" w:tplc="04090003" w:tentative="1">
+      <w:start w:val="1"/>
+      <w:numFmt w:val="bullet"/>
+      <w:lvlText w:val="o"/>
+      <w:lvlJc w:val="left"/>
+      <w:pPr>
+        <w:ind w:left="2160" w:hanging="360"/>
+      </w:pPr>
+      <w:rPr>
+        <w:rFonts w:ascii="Courier New" w:hAnsi="Courier New" w:cs="Courier New" w:hint="default"/>
+      </w:rPr>
+    </w:lvl>
+    <w:lvl w:ilvl="2" w:tplc="04090005" w:tentative="1">
+      <w:start w:val="1"/>
+      <w:numFmt w:val="bullet"/>
+      <w:lvlText w:val=""/>
+      <w:lvlJc w:val="left"/>
+      <w:pPr>
+        <w:ind w:left="2880" w:hanging="360"/>
+      </w:pPr>
+      <w:rPr>
+        <w:rFonts w:ascii="Wingdings" w:hAnsi="Wingdings" w:hint="default"/>
+      </w:rPr>
+    </w:lvl>
+    <w:lvl w:ilvl="3" w:tplc="04090001" w:tentative="1">
+      <w:start w:val="1"/>
+      <w:numFmt w:val="bullet"/>
+      <w:lvlText w:val=""/>
+      <w:lvlJc w:val="left"/>
+      <w:pPr>
+        <w:ind w:left="3600" w:hanging="360"/>
+      </w:pPr>
+      <w:rPr>
+        <w:rFonts w:ascii="Symbol" w:hAnsi="Symbol" w:hint="default"/>
+      </w:rPr>
+    </w:lvl>
+    <w:lvl w:ilvl="4" w:tplc="04090003" w:tentative="1">
+      <w:start w:val="1"/>
+      <w:numFmt w:val="bullet"/>
+      <w:lvlText w:val="o"/>
+      <w:lvlJc w:val="left"/>
+      <w:pPr>
+        <w:ind w:left="4320" w:hanging="360"/>
+      </w:pPr>
+      <w:rPr>
+        <w:rFonts w:ascii="Courier New" w:hAnsi="Courier New" w:cs="Courier New" w:hint="default"/>
+      </w:rPr>
+    </w:lvl>
+    <w:lvl w:ilvl="5" w:tplc="04090005" w:tentative="1">
+      <w:start w:val="1"/>
+      <w:numFmt w:val="bullet"/>
+      <w:lvlText w:val=""/>
+      <w:lvlJc w:val="left"/>
+      <w:pPr>
+        <w:ind w:left="5040" w:hanging="360"/>
+      </w:pPr>
+      <w:rPr>
+        <w:rFonts w:ascii="Wingdings" w:hAnsi="Wingdings" w:hint="default"/>
+      </w:rPr>
+    </w:lvl>
+    <w:lvl w:ilvl="6" w:tplc="04090001" w:tentative="1">
+      <w:start w:val="1"/>
+      <w:numFmt w:val="bullet"/>
+      <w:lvlText w:val=""/>
+      <w:lvlJc w:val="left"/>
+      <w:pPr>
+        <w:ind w:left="5760" w:hanging="360"/>
+      </w:pPr>
+      <w:rPr>
+        <w:rFonts w:ascii="Symbol" w:hAnsi="Symbol" w:hint="default"/>
+      </w:rPr>
+    </w:lvl>
+    <w:lvl w:ilvl="7" w:tplc="04090003" w:tentative="1">
+      <w:start w:val="1"/>
+      <w:numFmt w:val="bullet"/>
+      <w:lvlText w:val="o"/>
+      <w:lvlJc w:val="left"/>
+      <w:pPr>
+        <w:ind w:left="6480" w:hanging="360"/>
+      </w:pPr>
+      <w:rPr>
+        <w:rFonts w:ascii="Courier New" w:hAnsi="Courier New" w:cs="Courier New" w:hint="default"/>
+      </w:rPr>
+    </w:lvl>
+    <w:lvl w:ilvl="8" w:tplc="04090005" w:tentative="1">
+      <w:start w:val="1"/>
+      <w:numFmt w:val="bullet"/>
+      <w:lvlText w:val=""/>
+      <w:lvlJc w:val="left"/>
+      <w:pPr>
+        <w:ind w:left="7200" w:hanging="360"/>
+      </w:pPr>
+      <w:rPr>
+        <w:rFonts w:ascii="Wingdings" w:hAnsi="Wingdings" w:hint="default"/>
+      </w:rPr>
+    </w:lvl>
+  </w:abstractNum>
+  <w:abstractNum w:abstractNumId="1" w15:restartNumberingAfterBreak="0">
     <w:nsid w:val="1A235F0A"/>
     <w:multiLevelType w:val="hybridMultilevel"/>
     <w:tmpl w:val="81145DD6"/>
@@ -1555,7 +1886,7 @@
       </w:rPr>
     </w:lvl>
   </w:abstractNum>
-  <w:abstractNum w:abstractNumId="1" w15:restartNumberingAfterBreak="0">
+  <w:abstractNum w:abstractNumId="2" w15:restartNumberingAfterBreak="0">
     <w:nsid w:val="1BAA00D9"/>
     <w:multiLevelType w:val="multilevel"/>
     <w:tmpl w:val="44F6101A"/>
@@ -1668,7 +1999,7 @@
       </w:rPr>
     </w:lvl>
   </w:abstractNum>
-  <w:abstractNum w:abstractNumId="2" w15:restartNumberingAfterBreak="0">
+  <w:abstractNum w:abstractNumId="3" w15:restartNumberingAfterBreak="0">
     <w:nsid w:val="24975D47"/>
     <w:multiLevelType w:val="hybridMultilevel"/>
     <w:tmpl w:val="7E2A7138"/>
@@ -1781,7 +2112,7 @@
       </w:rPr>
     </w:lvl>
   </w:abstractNum>
-  <w:abstractNum w:abstractNumId="3" w15:restartNumberingAfterBreak="0">
+  <w:abstractNum w:abstractNumId="4" w15:restartNumberingAfterBreak="0">
     <w:nsid w:val="2AD2713A"/>
     <w:multiLevelType w:val="hybridMultilevel"/>
     <w:tmpl w:val="18FA720E"/>
@@ -1894,7 +2225,7 @@
       </w:rPr>
     </w:lvl>
   </w:abstractNum>
-  <w:abstractNum w:abstractNumId="4" w15:restartNumberingAfterBreak="0">
+  <w:abstractNum w:abstractNumId="5" w15:restartNumberingAfterBreak="0">
     <w:nsid w:val="3575065D"/>
     <w:multiLevelType w:val="hybridMultilevel"/>
     <w:tmpl w:val="CFBA945C"/>
@@ -2007,7 +2338,7 @@
       </w:rPr>
     </w:lvl>
   </w:abstractNum>
-  <w:abstractNum w:abstractNumId="5" w15:restartNumberingAfterBreak="0">
+  <w:abstractNum w:abstractNumId="6" w15:restartNumberingAfterBreak="0">
     <w:nsid w:val="40A070C9"/>
     <w:multiLevelType w:val="hybridMultilevel"/>
     <w:tmpl w:val="532E9B92"/>
@@ -2120,10 +2451,10 @@
       </w:rPr>
     </w:lvl>
   </w:abstractNum>
-  <w:abstractNum w:abstractNumId="6" w15:restartNumberingAfterBreak="0">
+  <w:abstractNum w:abstractNumId="7" w15:restartNumberingAfterBreak="0">
     <w:nsid w:val="5A275498"/>
     <w:multiLevelType w:val="hybridMultilevel"/>
-    <w:tmpl w:val="90523E28"/>
+    <w:tmpl w:val="900CC0F0"/>
     <w:lvl w:ilvl="0" w:tplc="0409000B">
       <w:start w:val="1"/>
       <w:numFmt w:val="bullet"/>
@@ -2233,7 +2564,7 @@
       </w:rPr>
     </w:lvl>
   </w:abstractNum>
-  <w:abstractNum w:abstractNumId="7" w15:restartNumberingAfterBreak="0">
+  <w:abstractNum w:abstractNumId="8" w15:restartNumberingAfterBreak="0">
     <w:nsid w:val="6AF74D97"/>
     <w:multiLevelType w:val="hybridMultilevel"/>
     <w:tmpl w:val="E0B07FDE"/>
@@ -2347,28 +2678,31 @@
     </w:lvl>
   </w:abstractNum>
   <w:num w:numId="1">
+    <w:abstractNumId w:val="2"/>
+  </w:num>
+  <w:num w:numId="2">
+    <w:abstractNumId w:val="8"/>
+  </w:num>
+  <w:num w:numId="3">
+    <w:abstractNumId w:val="4"/>
+  </w:num>
+  <w:num w:numId="4">
+    <w:abstractNumId w:val="6"/>
+  </w:num>
+  <w:num w:numId="5">
+    <w:abstractNumId w:val="7"/>
+  </w:num>
+  <w:num w:numId="6">
     <w:abstractNumId w:val="1"/>
   </w:num>
-  <w:num w:numId="2">
-    <w:abstractNumId w:val="7"/>
+  <w:num w:numId="7">
+    <w:abstractNumId w:val="5"/>
   </w:num>
-  <w:num w:numId="3">
+  <w:num w:numId="8">
     <w:abstractNumId w:val="3"/>
   </w:num>
-  <w:num w:numId="4">
-    <w:abstractNumId w:val="5"/>
-  </w:num>
-  <w:num w:numId="5">
-    <w:abstractNumId w:val="6"/>
-  </w:num>
-  <w:num w:numId="6">
+  <w:num w:numId="9">
     <w:abstractNumId w:val="0"/>
-  </w:num>
-  <w:num w:numId="7">
-    <w:abstractNumId w:val="4"/>
-  </w:num>
-  <w:num w:numId="8">
-    <w:abstractNumId w:val="2"/>
   </w:num>
 </w:numbering>
 </file>

</xml_diff>